<commit_message>
cover pages modified task papers modified common file for cover page task paper and calendar created (for common part)
</commit_message>
<xml_diff>
--- a/CoverPageCommon.docx
+++ b/CoverPageCommon.docx
@@ -228,7 +228,7 @@
     <w:tbl>
       <w:tblPr>
         <w:tblStyle w:val="TableGrid"/>
-        <w:tblW w:w="4079" w:type="dxa"/>
+        <w:tblW w:w="4080" w:type="dxa"/>
         <w:tblInd w:w="5495" w:type="dxa"/>
         <w:tblBorders>
           <w:top w:val="none" w:sz="0" w:space="0" w:color="auto"/>
@@ -242,8 +242,10 @@
         <w:tblLook w:val="04A0"/>
       </w:tblPr>
       <w:tblGrid>
-        <w:gridCol w:w="850"/>
-        <w:gridCol w:w="851"/>
+        <w:gridCol w:w="241"/>
+        <w:gridCol w:w="476"/>
+        <w:gridCol w:w="239"/>
+        <w:gridCol w:w="746"/>
         <w:gridCol w:w="283"/>
         <w:gridCol w:w="993"/>
         <w:gridCol w:w="1102"/>
@@ -252,9 +254,12 @@
         <w:tc>
           <w:tcPr>
             <w:tcW w:w="1701" w:type="dxa"/>
-            <w:gridSpan w:val="2"/>
+            <w:gridSpan w:val="4"/>
             <w:tcBorders>
+              <w:top w:val="nil"/>
+              <w:left w:val="nil"/>
               <w:bottom w:val="single" w:sz="4" w:space="0" w:color="auto"/>
+              <w:right w:val="nil"/>
             </w:tcBorders>
           </w:tcPr>
           <w:p>
@@ -291,9 +296,13 @@
             <w:tcW w:w="2095" w:type="dxa"/>
             <w:gridSpan w:val="2"/>
             <w:tcBorders>
+              <w:top w:val="nil"/>
+              <w:left w:val="nil"/>
               <w:bottom w:val="single" w:sz="4" w:space="0" w:color="auto"/>
+              <w:right w:val="nil"/>
             </w:tcBorders>
             <w:vAlign w:val="bottom"/>
+            <w:hideMark/>
           </w:tcPr>
           <w:p>
             <w:pPr>
@@ -322,10 +331,14 @@
         <w:tc>
           <w:tcPr>
             <w:tcW w:w="1701" w:type="dxa"/>
-            <w:gridSpan w:val="2"/>
+            <w:gridSpan w:val="4"/>
             <w:tcBorders>
               <w:top w:val="single" w:sz="4" w:space="0" w:color="auto"/>
+              <w:left w:val="nil"/>
+              <w:bottom w:val="nil"/>
+              <w:right w:val="nil"/>
             </w:tcBorders>
+            <w:hideMark/>
           </w:tcPr>
           <w:p>
             <w:pPr>
@@ -344,21 +357,7 @@
                 <w:sz w:val="20"/>
                 <w:lang w:val="uk-UA"/>
               </w:rPr>
-              <w:t>(</w:t>
-            </w:r>
-            <w:r>
-              <w:rPr>
-                <w:sz w:val="20"/>
-                <w:lang w:val="uk-UA"/>
-              </w:rPr>
-              <w:t>підпис</w:t>
-            </w:r>
-            <w:r>
-              <w:rPr>
-                <w:sz w:val="20"/>
-                <w:lang w:val="uk-UA"/>
-              </w:rPr>
-              <w:t>)</w:t>
+              <w:t>(підпис)</w:t>
             </w:r>
           </w:p>
         </w:tc>
@@ -366,13 +365,15 @@
           <w:tcPr>
             <w:tcW w:w="283" w:type="dxa"/>
             <w:vMerge/>
-          </w:tcPr>
-          <w:p>
-            <w:pPr>
-              <w:jc w:val="right"/>
+            <w:vAlign w:val="center"/>
+            <w:hideMark/>
+          </w:tcPr>
+          <w:p>
+            <w:pPr>
               <w:rPr>
                 <w:b/>
-                <w:sz w:val="28"/>
+                <w:sz w:val="26"/>
+                <w:szCs w:val="26"/>
                 <w:lang w:val="uk-UA"/>
               </w:rPr>
             </w:pPr>
@@ -384,7 +385,11 @@
             <w:gridSpan w:val="2"/>
             <w:tcBorders>
               <w:top w:val="single" w:sz="4" w:space="0" w:color="auto"/>
+              <w:left w:val="nil"/>
+              <w:bottom w:val="nil"/>
+              <w:right w:val="nil"/>
             </w:tcBorders>
+            <w:hideMark/>
           </w:tcPr>
           <w:p>
             <w:pPr>
@@ -403,14 +408,7 @@
                 <w:sz w:val="20"/>
                 <w:lang w:val="uk-UA"/>
               </w:rPr>
-              <w:t>(</w:t>
-            </w:r>
-            <w:r>
-              <w:rPr>
-                <w:sz w:val="20"/>
-                <w:lang w:val="uk-UA"/>
-              </w:rPr>
-              <w:t>ініціали, прізвище)</w:t>
+              <w:t>(ініціали, прізвище)</w:t>
             </w:r>
           </w:p>
         </w:tc>
@@ -418,11 +416,13 @@
       <w:tr>
         <w:tc>
           <w:tcPr>
-            <w:tcW w:w="850" w:type="dxa"/>
-            <w:vAlign w:val="bottom"/>
-          </w:tcPr>
-          <w:p>
-            <w:pPr>
+            <w:tcW w:w="240" w:type="dxa"/>
+            <w:vAlign w:val="bottom"/>
+            <w:hideMark/>
+          </w:tcPr>
+          <w:p>
+            <w:pPr>
+              <w:ind w:right="-17"/>
               <w:rPr>
                 <w:b/>
                 <w:sz w:val="26"/>
@@ -437,15 +437,46 @@
               </w:rPr>
               <w:t>“</w:t>
             </w:r>
-            <w:r>
-              <w:rPr>
-                <w:sz w:val="26"/>
-                <w:szCs w:val="26"/>
-                <w:u w:val="single"/>
-                <w:lang w:val="uk-UA"/>
-              </w:rPr>
-              <w:t xml:space="preserve">      </w:t>
-            </w:r>
+          </w:p>
+        </w:tc>
+        <w:tc>
+          <w:tcPr>
+            <w:tcW w:w="476" w:type="dxa"/>
+            <w:tcBorders>
+              <w:top w:val="nil"/>
+              <w:left w:val="nil"/>
+              <w:bottom w:val="single" w:sz="4" w:space="0" w:color="auto"/>
+              <w:right w:val="nil"/>
+            </w:tcBorders>
+            <w:vAlign w:val="bottom"/>
+          </w:tcPr>
+          <w:p>
+            <w:pPr>
+              <w:rPr>
+                <w:b/>
+                <w:sz w:val="26"/>
+                <w:szCs w:val="26"/>
+                <w:lang w:val="en-US"/>
+              </w:rPr>
+            </w:pPr>
+          </w:p>
+        </w:tc>
+        <w:tc>
+          <w:tcPr>
+            <w:tcW w:w="239" w:type="dxa"/>
+            <w:vAlign w:val="bottom"/>
+            <w:hideMark/>
+          </w:tcPr>
+          <w:p>
+            <w:pPr>
+              <w:ind w:left="-107"/>
+              <w:rPr>
+                <w:b/>
+                <w:sz w:val="26"/>
+                <w:szCs w:val="26"/>
+                <w:lang w:val="en-US"/>
+              </w:rPr>
+            </w:pPr>
             <w:r>
               <w:rPr>
                 <w:sz w:val="26"/>
@@ -457,8 +488,14 @@
         </w:tc>
         <w:tc>
           <w:tcPr>
-            <w:tcW w:w="2127" w:type="dxa"/>
+            <w:tcW w:w="2022" w:type="dxa"/>
             <w:gridSpan w:val="3"/>
+            <w:tcBorders>
+              <w:top w:val="nil"/>
+              <w:left w:val="nil"/>
+              <w:bottom w:val="single" w:sz="4" w:space="0" w:color="auto"/>
+              <w:right w:val="nil"/>
+            </w:tcBorders>
             <w:vAlign w:val="bottom"/>
           </w:tcPr>
           <w:p>
@@ -473,39 +510,13 @@
                 <w:lang w:val="uk-UA"/>
               </w:rPr>
             </w:pPr>
-            <w:r>
-              <w:rPr>
-                <w:sz w:val="26"/>
-                <w:szCs w:val="26"/>
-                <w:u w:val="single"/>
-                <w:lang w:val="uk-UA"/>
-              </w:rPr>
-              <w:t>           </w:t>
-            </w:r>
-            <w:r>
-              <w:rPr>
-                <w:sz w:val="26"/>
-                <w:szCs w:val="26"/>
-                <w:u w:val="single"/>
-                <w:lang w:val="uk-UA"/>
-              </w:rPr>
-              <w:t> </w:t>
-            </w:r>
-            <w:r>
-              <w:rPr>
-                <w:sz w:val="26"/>
-                <w:szCs w:val="26"/>
-                <w:u w:val="single"/>
-                <w:lang w:val="uk-UA"/>
-              </w:rPr>
-              <w:t>         </w:t>
-            </w:r>
           </w:p>
         </w:tc>
         <w:tc>
           <w:tcPr>
             <w:tcW w:w="1102" w:type="dxa"/>
             <w:vAlign w:val="bottom"/>
+            <w:hideMark/>
           </w:tcPr>
           <w:p>
             <w:pPr>
@@ -3077,7 +3088,7 @@
 </file>
 
 <file path=customXml/itemProps1.xml><?xml version="1.0" encoding="utf-8"?>
-<ds:datastoreItem xmlns:ds="http://schemas.openxmlformats.org/officeDocument/2006/customXml" ds:itemID="{C827EAE8-FD37-41BA-B78D-62F8AAE61277}">
+<ds:datastoreItem xmlns:ds="http://schemas.openxmlformats.org/officeDocument/2006/customXml" ds:itemID="{E1F2C39E-53EC-49D6-BE03-C6789B3FDE88}">
   <ds:schemaRefs>
     <ds:schemaRef ds:uri="http://schemas.openxmlformats.org/officeDocument/2006/bibliography"/>
   </ds:schemaRefs>

</xml_diff>